<commit_message>
UC 2 - TERMINADO de Yauricasa Mendoza
</commit_message>
<xml_diff>
--- a/UC2/UnidaddeCompetencia2.docx
+++ b/UC2/UnidaddeCompetencia2.docx
@@ -379,6 +379,46 @@
           <w:lang w:val="es-ES"/>
         </w:rPr>
       </w:pPr>
+      <w:r>
+        <w:rPr>
+          <w:noProof/>
+        </w:rPr>
+        <w:drawing>
+          <wp:inline distT="0" distB="0" distL="0" distR="0" wp14:anchorId="3E2F2AD4" wp14:editId="479E1366">
+            <wp:extent cx="5612130" cy="3054985"/>
+            <wp:effectExtent l="0" t="0" r="7620" b="0"/>
+            <wp:docPr id="1" name="Imagen 1"/>
+            <wp:cNvGraphicFramePr>
+              <a:graphicFrameLocks xmlns:a="http://schemas.openxmlformats.org/drawingml/2006/main" noChangeAspect="1"/>
+            </wp:cNvGraphicFramePr>
+            <a:graphic xmlns:a="http://schemas.openxmlformats.org/drawingml/2006/main">
+              <a:graphicData uri="http://schemas.openxmlformats.org/drawingml/2006/picture">
+                <pic:pic xmlns:pic="http://schemas.openxmlformats.org/drawingml/2006/picture">
+                  <pic:nvPicPr>
+                    <pic:cNvPr id="1" name=""/>
+                    <pic:cNvPicPr/>
+                  </pic:nvPicPr>
+                  <pic:blipFill>
+                    <a:blip r:embed="rId5"/>
+                    <a:stretch>
+                      <a:fillRect/>
+                    </a:stretch>
+                  </pic:blipFill>
+                  <pic:spPr>
+                    <a:xfrm>
+                      <a:off x="0" y="0"/>
+                      <a:ext cx="5612130" cy="3054985"/>
+                    </a:xfrm>
+                    <a:prstGeom prst="rect">
+                      <a:avLst/>
+                    </a:prstGeom>
+                  </pic:spPr>
+                </pic:pic>
+              </a:graphicData>
+            </a:graphic>
+          </wp:inline>
+        </w:drawing>
+      </w:r>
     </w:p>
     <w:p>
       <w:pPr>
@@ -575,6 +615,109 @@
     <w:p>
       <w:pPr>
         <w:spacing w:after="0" w:line="240" w:lineRule="auto"/>
+        <w:textAlignment w:val="baseline"/>
+        <w:rPr>
+          <w:rFonts w:ascii="Arial" w:eastAsia="Times New Roman" w:hAnsi="Arial" w:cs="Arial"/>
+          <w:color w:val="000000"/>
+          <w:lang w:val="es-ES"/>
+        </w:rPr>
+      </w:pPr>
+      <w:r>
+        <w:rPr>
+          <w:noProof/>
+        </w:rPr>
+        <w:lastRenderedPageBreak/>
+        <w:drawing>
+          <wp:inline distT="0" distB="0" distL="0" distR="0" wp14:anchorId="596A38FF" wp14:editId="197EA015">
+            <wp:extent cx="5612130" cy="4057015"/>
+            <wp:effectExtent l="0" t="0" r="7620" b="635"/>
+            <wp:docPr id="4" name="Imagen 4"/>
+            <wp:cNvGraphicFramePr>
+              <a:graphicFrameLocks xmlns:a="http://schemas.openxmlformats.org/drawingml/2006/main" noChangeAspect="1"/>
+            </wp:cNvGraphicFramePr>
+            <a:graphic xmlns:a="http://schemas.openxmlformats.org/drawingml/2006/main">
+              <a:graphicData uri="http://schemas.openxmlformats.org/drawingml/2006/picture">
+                <pic:pic xmlns:pic="http://schemas.openxmlformats.org/drawingml/2006/picture">
+                  <pic:nvPicPr>
+                    <pic:cNvPr id="1" name=""/>
+                    <pic:cNvPicPr/>
+                  </pic:nvPicPr>
+                  <pic:blipFill>
+                    <a:blip r:embed="rId6"/>
+                    <a:stretch>
+                      <a:fillRect/>
+                    </a:stretch>
+                  </pic:blipFill>
+                  <pic:spPr>
+                    <a:xfrm>
+                      <a:off x="0" y="0"/>
+                      <a:ext cx="5612130" cy="4057015"/>
+                    </a:xfrm>
+                    <a:prstGeom prst="rect">
+                      <a:avLst/>
+                    </a:prstGeom>
+                  </pic:spPr>
+                </pic:pic>
+              </a:graphicData>
+            </a:graphic>
+          </wp:inline>
+        </w:drawing>
+      </w:r>
+    </w:p>
+    <w:p>
+      <w:pPr>
+        <w:spacing w:after="0" w:line="240" w:lineRule="auto"/>
+        <w:textAlignment w:val="baseline"/>
+        <w:rPr>
+          <w:rFonts w:ascii="Arial" w:eastAsia="Times New Roman" w:hAnsi="Arial" w:cs="Arial"/>
+          <w:color w:val="000000"/>
+          <w:lang w:val="es-ES"/>
+        </w:rPr>
+      </w:pPr>
+      <w:r>
+        <w:rPr>
+          <w:noProof/>
+        </w:rPr>
+        <w:drawing>
+          <wp:inline distT="0" distB="0" distL="0" distR="0" wp14:anchorId="05044DE4" wp14:editId="74712762">
+            <wp:extent cx="5612130" cy="2487930"/>
+            <wp:effectExtent l="0" t="0" r="7620" b="7620"/>
+            <wp:docPr id="5" name="Imagen 5"/>
+            <wp:cNvGraphicFramePr>
+              <a:graphicFrameLocks xmlns:a="http://schemas.openxmlformats.org/drawingml/2006/main" noChangeAspect="1"/>
+            </wp:cNvGraphicFramePr>
+            <a:graphic xmlns:a="http://schemas.openxmlformats.org/drawingml/2006/main">
+              <a:graphicData uri="http://schemas.openxmlformats.org/drawingml/2006/picture">
+                <pic:pic xmlns:pic="http://schemas.openxmlformats.org/drawingml/2006/picture">
+                  <pic:nvPicPr>
+                    <pic:cNvPr id="1" name=""/>
+                    <pic:cNvPicPr/>
+                  </pic:nvPicPr>
+                  <pic:blipFill>
+                    <a:blip r:embed="rId7"/>
+                    <a:stretch>
+                      <a:fillRect/>
+                    </a:stretch>
+                  </pic:blipFill>
+                  <pic:spPr>
+                    <a:xfrm>
+                      <a:off x="0" y="0"/>
+                      <a:ext cx="5612130" cy="2487930"/>
+                    </a:xfrm>
+                    <a:prstGeom prst="rect">
+                      <a:avLst/>
+                    </a:prstGeom>
+                  </pic:spPr>
+                </pic:pic>
+              </a:graphicData>
+            </a:graphic>
+          </wp:inline>
+        </w:drawing>
+      </w:r>
+    </w:p>
+    <w:p>
+      <w:pPr>
+        <w:spacing w:after="0" w:line="240" w:lineRule="auto"/>
         <w:rPr>
           <w:rFonts w:ascii="Times New Roman" w:eastAsia="Times New Roman" w:hAnsi="Times New Roman" w:cs="Times New Roman"/>
           <w:sz w:val="24"/>
@@ -674,6 +817,39 @@
         </w:rPr>
         <w:t>:</w:t>
       </w:r>
+    </w:p>
+    <w:p>
+      <w:pPr>
+        <w:spacing w:after="0" w:line="240" w:lineRule="auto"/>
+        <w:ind w:left="1440"/>
+        <w:textAlignment w:val="baseline"/>
+        <w:rPr>
+          <w:rFonts w:ascii="Arial" w:eastAsia="Times New Roman" w:hAnsi="Arial" w:cs="Arial"/>
+          <w:color w:val="000000"/>
+        </w:rPr>
+      </w:pPr>
+    </w:p>
+    <w:p>
+      <w:pPr>
+        <w:spacing w:after="0" w:line="240" w:lineRule="auto"/>
+        <w:ind w:left="1440"/>
+        <w:textAlignment w:val="baseline"/>
+        <w:rPr>
+          <w:rFonts w:ascii="Arial" w:eastAsia="Times New Roman" w:hAnsi="Arial" w:cs="Arial"/>
+          <w:color w:val="000000"/>
+        </w:rPr>
+      </w:pPr>
+    </w:p>
+    <w:p>
+      <w:pPr>
+        <w:spacing w:after="0" w:line="240" w:lineRule="auto"/>
+        <w:ind w:left="1440"/>
+        <w:textAlignment w:val="baseline"/>
+        <w:rPr>
+          <w:rFonts w:ascii="Arial" w:eastAsia="Times New Roman" w:hAnsi="Arial" w:cs="Arial"/>
+          <w:color w:val="000000"/>
+        </w:rPr>
+      </w:pPr>
     </w:p>
     <w:tbl>
       <w:tblPr>
@@ -715,19 +891,19 @@
                 <w:rFonts w:ascii="Times New Roman" w:eastAsia="Times New Roman" w:hAnsi="Times New Roman" w:cs="Times New Roman"/>
                 <w:sz w:val="24"/>
                 <w:szCs w:val="24"/>
+                <w:lang w:val="es-PE"/>
               </w:rPr>
             </w:pPr>
-            <w:proofErr w:type="spellStart"/>
             <w:r>
               <w:rPr>
                 <w:rFonts w:ascii="Arial" w:eastAsia="Times New Roman" w:hAnsi="Arial" w:cs="Arial"/>
                 <w:b/>
                 <w:bCs/>
                 <w:color w:val="000000"/>
+                <w:lang w:val="es-PE"/>
               </w:rPr>
               <w:t>Menú</w:t>
             </w:r>
-            <w:proofErr w:type="spellEnd"/>
           </w:p>
           <w:p>
             <w:pPr>
@@ -736,24 +912,17 @@
                 <w:rFonts w:ascii="Times New Roman" w:eastAsia="Times New Roman" w:hAnsi="Times New Roman" w:cs="Times New Roman"/>
                 <w:sz w:val="24"/>
                 <w:szCs w:val="24"/>
+                <w:lang w:val="es-PE"/>
               </w:rPr>
             </w:pPr>
             <w:r>
               <w:rPr>
                 <w:rFonts w:ascii="Arial" w:eastAsia="Times New Roman" w:hAnsi="Arial" w:cs="Arial"/>
                 <w:color w:val="000000"/>
+                <w:lang w:val="es-PE"/>
               </w:rPr>
-              <w:t xml:space="preserve">1. Crear </w:t>
+              <w:t>1. Crear archivo</w:t>
             </w:r>
-            <w:proofErr w:type="spellStart"/>
-            <w:r>
-              <w:rPr>
-                <w:rFonts w:ascii="Arial" w:eastAsia="Times New Roman" w:hAnsi="Arial" w:cs="Arial"/>
-                <w:color w:val="000000"/>
-              </w:rPr>
-              <w:t>archivo</w:t>
-            </w:r>
-            <w:proofErr w:type="spellEnd"/>
           </w:p>
           <w:p>
             <w:pPr>
@@ -762,40 +931,17 @@
                 <w:rFonts w:ascii="Times New Roman" w:eastAsia="Times New Roman" w:hAnsi="Times New Roman" w:cs="Times New Roman"/>
                 <w:sz w:val="24"/>
                 <w:szCs w:val="24"/>
+                <w:lang w:val="es-PE"/>
               </w:rPr>
             </w:pPr>
             <w:r>
               <w:rPr>
                 <w:rFonts w:ascii="Arial" w:eastAsia="Times New Roman" w:hAnsi="Arial" w:cs="Arial"/>
                 <w:color w:val="000000"/>
+                <w:lang w:val="es-PE"/>
               </w:rPr>
-              <w:t xml:space="preserve">2. </w:t>
+              <w:t>2. Eliminar archivo</w:t>
             </w:r>
-            <w:proofErr w:type="spellStart"/>
-            <w:r>
-              <w:rPr>
-                <w:rFonts w:ascii="Arial" w:eastAsia="Times New Roman" w:hAnsi="Arial" w:cs="Arial"/>
-                <w:color w:val="000000"/>
-              </w:rPr>
-              <w:t>Eliminar</w:t>
-            </w:r>
-            <w:proofErr w:type="spellEnd"/>
-            <w:r>
-              <w:rPr>
-                <w:rFonts w:ascii="Arial" w:eastAsia="Times New Roman" w:hAnsi="Arial" w:cs="Arial"/>
-                <w:color w:val="000000"/>
-              </w:rPr>
-              <w:t xml:space="preserve"> </w:t>
-            </w:r>
-            <w:proofErr w:type="spellStart"/>
-            <w:r>
-              <w:rPr>
-                <w:rFonts w:ascii="Arial" w:eastAsia="Times New Roman" w:hAnsi="Arial" w:cs="Arial"/>
-                <w:color w:val="000000"/>
-              </w:rPr>
-              <w:t>archivo</w:t>
-            </w:r>
-            <w:proofErr w:type="spellEnd"/>
           </w:p>
           <w:p>
             <w:pPr>
@@ -804,40 +950,18 @@
                 <w:rFonts w:ascii="Times New Roman" w:eastAsia="Times New Roman" w:hAnsi="Times New Roman" w:cs="Times New Roman"/>
                 <w:sz w:val="24"/>
                 <w:szCs w:val="24"/>
+                <w:lang w:val="es-PE"/>
               </w:rPr>
             </w:pPr>
             <w:r>
               <w:rPr>
                 <w:rFonts w:ascii="Arial" w:eastAsia="Times New Roman" w:hAnsi="Arial" w:cs="Arial"/>
                 <w:color w:val="000000"/>
+                <w:lang w:val="es-PE"/>
               </w:rPr>
-              <w:t xml:space="preserve">3. </w:t>
+              <w:lastRenderedPageBreak/>
+              <w:t>3. Agregar contenido</w:t>
             </w:r>
-            <w:proofErr w:type="spellStart"/>
-            <w:r>
-              <w:rPr>
-                <w:rFonts w:ascii="Arial" w:eastAsia="Times New Roman" w:hAnsi="Arial" w:cs="Arial"/>
-                <w:color w:val="000000"/>
-              </w:rPr>
-              <w:t>Agregar</w:t>
-            </w:r>
-            <w:proofErr w:type="spellEnd"/>
-            <w:r>
-              <w:rPr>
-                <w:rFonts w:ascii="Arial" w:eastAsia="Times New Roman" w:hAnsi="Arial" w:cs="Arial"/>
-                <w:color w:val="000000"/>
-              </w:rPr>
-              <w:t xml:space="preserve"> </w:t>
-            </w:r>
-            <w:proofErr w:type="spellStart"/>
-            <w:r>
-              <w:rPr>
-                <w:rFonts w:ascii="Arial" w:eastAsia="Times New Roman" w:hAnsi="Arial" w:cs="Arial"/>
-                <w:color w:val="000000"/>
-              </w:rPr>
-              <w:t>contenido</w:t>
-            </w:r>
-            <w:proofErr w:type="spellEnd"/>
           </w:p>
           <w:p>
             <w:pPr>
@@ -846,56 +970,17 @@
                 <w:rFonts w:ascii="Times New Roman" w:eastAsia="Times New Roman" w:hAnsi="Times New Roman" w:cs="Times New Roman"/>
                 <w:sz w:val="24"/>
                 <w:szCs w:val="24"/>
+                <w:lang w:val="es-PE"/>
               </w:rPr>
             </w:pPr>
             <w:r>
               <w:rPr>
                 <w:rFonts w:ascii="Arial" w:eastAsia="Times New Roman" w:hAnsi="Arial" w:cs="Arial"/>
                 <w:color w:val="000000"/>
+                <w:lang w:val="es-PE"/>
               </w:rPr>
-              <w:t xml:space="preserve">4. </w:t>
+              <w:t>4. Mostrar contenido de archivo</w:t>
             </w:r>
-            <w:proofErr w:type="spellStart"/>
-            <w:r>
-              <w:rPr>
-                <w:rFonts w:ascii="Arial" w:eastAsia="Times New Roman" w:hAnsi="Arial" w:cs="Arial"/>
-                <w:color w:val="000000"/>
-              </w:rPr>
-              <w:t>Mostrar</w:t>
-            </w:r>
-            <w:proofErr w:type="spellEnd"/>
-            <w:r>
-              <w:rPr>
-                <w:rFonts w:ascii="Arial" w:eastAsia="Times New Roman" w:hAnsi="Arial" w:cs="Arial"/>
-                <w:color w:val="000000"/>
-              </w:rPr>
-              <w:t xml:space="preserve"> </w:t>
-            </w:r>
-            <w:proofErr w:type="spellStart"/>
-            <w:r>
-              <w:rPr>
-                <w:rFonts w:ascii="Arial" w:eastAsia="Times New Roman" w:hAnsi="Arial" w:cs="Arial"/>
-                <w:color w:val="000000"/>
-              </w:rPr>
-              <w:t>contenido</w:t>
-            </w:r>
-            <w:proofErr w:type="spellEnd"/>
-            <w:r>
-              <w:rPr>
-                <w:rFonts w:ascii="Arial" w:eastAsia="Times New Roman" w:hAnsi="Arial" w:cs="Arial"/>
-                <w:color w:val="000000"/>
-              </w:rPr>
-              <w:t xml:space="preserve"> de </w:t>
-            </w:r>
-            <w:proofErr w:type="spellStart"/>
-            <w:r>
-              <w:rPr>
-                <w:rFonts w:ascii="Arial" w:eastAsia="Times New Roman" w:hAnsi="Arial" w:cs="Arial"/>
-                <w:color w:val="000000"/>
-              </w:rPr>
-              <w:t>archivo</w:t>
-            </w:r>
-            <w:proofErr w:type="spellEnd"/>
           </w:p>
           <w:p>
             <w:pPr>
@@ -904,24 +989,17 @@
                 <w:rFonts w:ascii="Times New Roman" w:eastAsia="Times New Roman" w:hAnsi="Times New Roman" w:cs="Times New Roman"/>
                 <w:sz w:val="24"/>
                 <w:szCs w:val="24"/>
+                <w:lang w:val="es-PE"/>
               </w:rPr>
             </w:pPr>
             <w:r>
               <w:rPr>
                 <w:rFonts w:ascii="Arial" w:eastAsia="Times New Roman" w:hAnsi="Arial" w:cs="Arial"/>
                 <w:color w:val="000000"/>
+                <w:lang w:val="es-PE"/>
               </w:rPr>
-              <w:t xml:space="preserve">5. </w:t>
+              <w:t>5. Salir</w:t>
             </w:r>
-            <w:proofErr w:type="spellStart"/>
-            <w:r>
-              <w:rPr>
-                <w:rFonts w:ascii="Arial" w:eastAsia="Times New Roman" w:hAnsi="Arial" w:cs="Arial"/>
-                <w:color w:val="000000"/>
-              </w:rPr>
-              <w:t>Salir</w:t>
-            </w:r>
-            <w:proofErr w:type="spellEnd"/>
           </w:p>
         </w:tc>
       </w:tr>
@@ -933,14 +1011,17 @@
           <w:rFonts w:ascii="Times New Roman" w:eastAsia="Times New Roman" w:hAnsi="Times New Roman" w:cs="Times New Roman"/>
           <w:sz w:val="24"/>
           <w:szCs w:val="24"/>
-        </w:rPr>
-      </w:pPr>
-      <w:r>
-        <w:rPr>
-          <w:rFonts w:ascii="Times New Roman" w:eastAsia="Times New Roman" w:hAnsi="Times New Roman" w:cs="Times New Roman"/>
-          <w:sz w:val="24"/>
-          <w:szCs w:val="24"/>
-        </w:rPr>
+          <w:lang w:val="es-PE"/>
+        </w:rPr>
+      </w:pPr>
+      <w:r>
+        <w:rPr>
+          <w:rFonts w:ascii="Times New Roman" w:eastAsia="Times New Roman" w:hAnsi="Times New Roman" w:cs="Times New Roman"/>
+          <w:sz w:val="24"/>
+          <w:szCs w:val="24"/>
+          <w:lang w:val="es-PE"/>
+        </w:rPr>
+        <w:lastRenderedPageBreak/>
         <w:br/>
       </w:r>
     </w:p>
@@ -1233,7 +1314,133 @@
         <w:t>)</w:t>
       </w:r>
     </w:p>
-    <w:p/>
+    <w:p>
+      <w:r>
+        <w:rPr>
+          <w:noProof/>
+        </w:rPr>
+        <w:drawing>
+          <wp:inline distT="0" distB="0" distL="0" distR="0" wp14:anchorId="26455228" wp14:editId="2CE146D7">
+            <wp:extent cx="5612130" cy="4026535"/>
+            <wp:effectExtent l="0" t="0" r="7620" b="0"/>
+            <wp:docPr id="6" name="Imagen 6"/>
+            <wp:cNvGraphicFramePr>
+              <a:graphicFrameLocks xmlns:a="http://schemas.openxmlformats.org/drawingml/2006/main" noChangeAspect="1"/>
+            </wp:cNvGraphicFramePr>
+            <a:graphic xmlns:a="http://schemas.openxmlformats.org/drawingml/2006/main">
+              <a:graphicData uri="http://schemas.openxmlformats.org/drawingml/2006/picture">
+                <pic:pic xmlns:pic="http://schemas.openxmlformats.org/drawingml/2006/picture">
+                  <pic:nvPicPr>
+                    <pic:cNvPr id="1" name=""/>
+                    <pic:cNvPicPr/>
+                  </pic:nvPicPr>
+                  <pic:blipFill>
+                    <a:blip r:embed="rId8"/>
+                    <a:stretch>
+                      <a:fillRect/>
+                    </a:stretch>
+                  </pic:blipFill>
+                  <pic:spPr>
+                    <a:xfrm>
+                      <a:off x="0" y="0"/>
+                      <a:ext cx="5612130" cy="4026535"/>
+                    </a:xfrm>
+                    <a:prstGeom prst="rect">
+                      <a:avLst/>
+                    </a:prstGeom>
+                  </pic:spPr>
+                </pic:pic>
+              </a:graphicData>
+            </a:graphic>
+          </wp:inline>
+        </w:drawing>
+      </w:r>
+    </w:p>
+    <w:p>
+      <w:r>
+        <w:rPr>
+          <w:noProof/>
+        </w:rPr>
+        <w:lastRenderedPageBreak/>
+        <w:drawing>
+          <wp:inline distT="0" distB="0" distL="0" distR="0" wp14:anchorId="383032C8" wp14:editId="10B5F6B4">
+            <wp:extent cx="5612130" cy="2600960"/>
+            <wp:effectExtent l="0" t="0" r="7620" b="8890"/>
+            <wp:docPr id="7" name="Imagen 7"/>
+            <wp:cNvGraphicFramePr>
+              <a:graphicFrameLocks xmlns:a="http://schemas.openxmlformats.org/drawingml/2006/main" noChangeAspect="1"/>
+            </wp:cNvGraphicFramePr>
+            <a:graphic xmlns:a="http://schemas.openxmlformats.org/drawingml/2006/main">
+              <a:graphicData uri="http://schemas.openxmlformats.org/drawingml/2006/picture">
+                <pic:pic xmlns:pic="http://schemas.openxmlformats.org/drawingml/2006/picture">
+                  <pic:nvPicPr>
+                    <pic:cNvPr id="1" name=""/>
+                    <pic:cNvPicPr/>
+                  </pic:nvPicPr>
+                  <pic:blipFill>
+                    <a:blip r:embed="rId9"/>
+                    <a:stretch>
+                      <a:fillRect/>
+                    </a:stretch>
+                  </pic:blipFill>
+                  <pic:spPr>
+                    <a:xfrm>
+                      <a:off x="0" y="0"/>
+                      <a:ext cx="5612130" cy="2600960"/>
+                    </a:xfrm>
+                    <a:prstGeom prst="rect">
+                      <a:avLst/>
+                    </a:prstGeom>
+                  </pic:spPr>
+                </pic:pic>
+              </a:graphicData>
+            </a:graphic>
+          </wp:inline>
+        </w:drawing>
+      </w:r>
+    </w:p>
+    <w:p>
+      <w:r>
+        <w:rPr>
+          <w:noProof/>
+        </w:rPr>
+        <w:drawing>
+          <wp:inline distT="0" distB="0" distL="0" distR="0" wp14:anchorId="4820BA2B" wp14:editId="3A80C67B">
+            <wp:extent cx="5612130" cy="2480310"/>
+            <wp:effectExtent l="0" t="0" r="7620" b="0"/>
+            <wp:docPr id="8" name="Imagen 8"/>
+            <wp:cNvGraphicFramePr>
+              <a:graphicFrameLocks xmlns:a="http://schemas.openxmlformats.org/drawingml/2006/main" noChangeAspect="1"/>
+            </wp:cNvGraphicFramePr>
+            <a:graphic xmlns:a="http://schemas.openxmlformats.org/drawingml/2006/main">
+              <a:graphicData uri="http://schemas.openxmlformats.org/drawingml/2006/picture">
+                <pic:pic xmlns:pic="http://schemas.openxmlformats.org/drawingml/2006/picture">
+                  <pic:nvPicPr>
+                    <pic:cNvPr id="1" name=""/>
+                    <pic:cNvPicPr/>
+                  </pic:nvPicPr>
+                  <pic:blipFill>
+                    <a:blip r:embed="rId10"/>
+                    <a:stretch>
+                      <a:fillRect/>
+                    </a:stretch>
+                  </pic:blipFill>
+                  <pic:spPr>
+                    <a:xfrm>
+                      <a:off x="0" y="0"/>
+                      <a:ext cx="5612130" cy="2480310"/>
+                    </a:xfrm>
+                    <a:prstGeom prst="rect">
+                      <a:avLst/>
+                    </a:prstGeom>
+                  </pic:spPr>
+                </pic:pic>
+              </a:graphicData>
+            </a:graphic>
+          </wp:inline>
+        </w:drawing>
+      </w:r>
+    </w:p>
     <w:sectPr>
       <w:pgSz w:w="12240" w:h="15840"/>
       <w:pgMar w:top="1417" w:right="1701" w:bottom="1417" w:left="1701" w:header="708" w:footer="708" w:gutter="0"/>
@@ -1703,7 +1910,6 @@
   </w:num>
   <w:num w:numId="2" w16cid:durableId="1706172487">
     <w:abstractNumId w:val="2"/>
-    <w:lvlOverride w:ilvl="0"/>
   </w:num>
   <w:num w:numId="3" w16cid:durableId="538591219">
     <w:abstractNumId w:val="1"/>
@@ -1720,7 +1926,6 @@
   </w:num>
   <w:num w:numId="5" w16cid:durableId="1847401782">
     <w:abstractNumId w:val="3"/>
-    <w:lvlOverride w:ilvl="0"/>
   </w:num>
   <w:num w:numId="6" w16cid:durableId="313998314">
     <w:abstractNumId w:val="0"/>
@@ -1851,6 +2056,7 @@
     <w:lsdException w:name="HTML Sample" w:semiHidden="1" w:unhideWhenUsed="1"/>
     <w:lsdException w:name="HTML Typewriter" w:semiHidden="1" w:unhideWhenUsed="1"/>
     <w:lsdException w:name="HTML Variable" w:semiHidden="1" w:unhideWhenUsed="1"/>
+    <w:lsdException w:name="Normal Table" w:semiHidden="1" w:unhideWhenUsed="1"/>
     <w:lsdException w:name="annotation subject" w:semiHidden="1" w:unhideWhenUsed="1"/>
     <w:lsdException w:name="No List" w:semiHidden="1" w:unhideWhenUsed="1"/>
     <w:lsdException w:name="Outline List 1" w:semiHidden="1" w:unhideWhenUsed="1"/>
@@ -1893,8 +2099,11 @@
     <w:lsdException w:name="Table Contemporary" w:semiHidden="1" w:unhideWhenUsed="1"/>
     <w:lsdException w:name="Table Elegant" w:semiHidden="1" w:unhideWhenUsed="1"/>
     <w:lsdException w:name="Table Professional" w:semiHidden="1" w:unhideWhenUsed="1"/>
+    <w:lsdException w:name="Table Subtle 1" w:semiHidden="1" w:unhideWhenUsed="1"/>
     <w:lsdException w:name="Table Subtle 2" w:semiHidden="1" w:unhideWhenUsed="1"/>
     <w:lsdException w:name="Table Web 1" w:semiHidden="1" w:unhideWhenUsed="1"/>
+    <w:lsdException w:name="Table Web 2" w:semiHidden="1" w:unhideWhenUsed="1"/>
+    <w:lsdException w:name="Table Web 3" w:semiHidden="1" w:unhideWhenUsed="1"/>
     <w:lsdException w:name="Balloon Text" w:semiHidden="1" w:unhideWhenUsed="1"/>
     <w:lsdException w:name="Table Grid" w:uiPriority="39"/>
     <w:lsdException w:name="Table Theme" w:semiHidden="1" w:unhideWhenUsed="1"/>

</xml_diff>

<commit_message>
UC 2 - UnidaddeCapacidadII.pdf de Yauricasa Mendoza
</commit_message>
<xml_diff>
--- a/UC2/UnidaddeCompetencia2.docx
+++ b/UC2/UnidaddeCompetencia2.docx
@@ -11,6 +11,7 @@
           <w:b/>
           <w:bCs/>
           <w:color w:val="000000"/>
+          <w:lang w:val="es-PE"/>
         </w:rPr>
       </w:pPr>
       <w:r>
@@ -19,88 +20,75 @@
           <w:b/>
           <w:bCs/>
           <w:color w:val="000000"/>
-        </w:rPr>
-        <w:t xml:space="preserve">Unidad de </w:t>
-      </w:r>
-      <w:proofErr w:type="spellStart"/>
-      <w:r>
+          <w:lang w:val="es-PE"/>
+        </w:rPr>
+        <w:t>Unidad de Competencia 2</w:t>
+      </w:r>
+    </w:p>
+    <w:p>
+      <w:pPr>
+        <w:spacing w:after="0" w:line="240" w:lineRule="auto"/>
+        <w:jc w:val="center"/>
         <w:rPr>
           <w:rFonts w:ascii="Arial" w:eastAsia="Times New Roman" w:hAnsi="Arial" w:cs="Arial"/>
           <w:b/>
           <w:bCs/>
           <w:color w:val="000000"/>
-        </w:rPr>
-        <w:t>Competencia</w:t>
-      </w:r>
-      <w:proofErr w:type="spellEnd"/>
-      <w:r>
+          <w:lang w:val="es-PE"/>
+        </w:rPr>
+      </w:pPr>
+    </w:p>
+    <w:p>
+      <w:pPr>
+        <w:spacing w:after="0" w:line="240" w:lineRule="auto"/>
         <w:rPr>
           <w:rFonts w:ascii="Arial" w:eastAsia="Times New Roman" w:hAnsi="Arial" w:cs="Arial"/>
           <w:b/>
           <w:bCs/>
           <w:color w:val="000000"/>
-        </w:rPr>
-        <w:t xml:space="preserve"> 2</w:t>
-      </w:r>
-    </w:p>
-    <w:p>
-      <w:pPr>
-        <w:spacing w:after="0" w:line="240" w:lineRule="auto"/>
-        <w:jc w:val="center"/>
+          <w:lang w:val="es-PE"/>
+        </w:rPr>
+      </w:pPr>
+      <w:r>
         <w:rPr>
           <w:rFonts w:ascii="Arial" w:eastAsia="Times New Roman" w:hAnsi="Arial" w:cs="Arial"/>
           <w:b/>
           <w:bCs/>
           <w:color w:val="000000"/>
-        </w:rPr>
-      </w:pPr>
-    </w:p>
-    <w:p>
-      <w:pPr>
-        <w:spacing w:after="0" w:line="240" w:lineRule="auto"/>
+          <w:lang w:val="es-PE"/>
+        </w:rPr>
+        <w:t xml:space="preserve">Nombre: </w:t>
+      </w:r>
+      <w:r>
         <w:rPr>
           <w:rFonts w:ascii="Arial" w:eastAsia="Times New Roman" w:hAnsi="Arial" w:cs="Arial"/>
           <w:b/>
           <w:bCs/>
           <w:color w:val="000000"/>
-        </w:rPr>
-      </w:pPr>
+          <w:lang w:val="es-PE"/>
+        </w:rPr>
+        <w:t>Y</w:t>
+      </w:r>
       <w:r>
         <w:rPr>
           <w:rFonts w:ascii="Arial" w:eastAsia="Times New Roman" w:hAnsi="Arial" w:cs="Arial"/>
           <w:b/>
           <w:bCs/>
           <w:color w:val="000000"/>
-        </w:rPr>
-        <w:t>Nombre</w:t>
-      </w:r>
-      <w:r>
+          <w:lang w:val="es-PE"/>
+        </w:rPr>
+        <w:t>auricasa Mendoza Miguel Angel</w:t>
+      </w:r>
+    </w:p>
+    <w:p>
+      <w:pPr>
+        <w:spacing w:after="0" w:line="240" w:lineRule="auto"/>
         <w:rPr>
           <w:rFonts w:ascii="Arial" w:eastAsia="Times New Roman" w:hAnsi="Arial" w:cs="Arial"/>
           <w:b/>
           <w:bCs/>
           <w:color w:val="000000"/>
-        </w:rPr>
-        <w:t>:</w:t>
-      </w:r>
-      <w:r>
-        <w:rPr>
-          <w:rFonts w:ascii="Arial" w:eastAsia="Times New Roman" w:hAnsi="Arial" w:cs="Arial"/>
-          <w:b/>
-          <w:bCs/>
-          <w:color w:val="000000"/>
-        </w:rPr>
-        <w:t xml:space="preserve"> ------------------------------------------------------------------------------------------------</w:t>
-      </w:r>
-    </w:p>
-    <w:p>
-      <w:pPr>
-        <w:spacing w:after="0" w:line="240" w:lineRule="auto"/>
-        <w:rPr>
-          <w:rFonts w:ascii="Arial" w:eastAsia="Times New Roman" w:hAnsi="Arial" w:cs="Arial"/>
-          <w:b/>
-          <w:bCs/>
-          <w:color w:val="000000"/>
+          <w:lang w:val="es-PE"/>
         </w:rPr>
       </w:pPr>
     </w:p>
@@ -151,67 +139,7 @@
           <w:szCs w:val="24"/>
           <w:lang w:val="es-ES"/>
         </w:rPr>
-        <w:t xml:space="preserve">Se debe visualizar el proceso a </w:t>
-      </w:r>
-      <w:proofErr w:type="spellStart"/>
-      <w:r>
-        <w:rPr>
-          <w:rFonts w:ascii="Times New Roman" w:eastAsia="Times New Roman" w:hAnsi="Times New Roman" w:cs="Times New Roman"/>
-          <w:sz w:val="24"/>
-          <w:szCs w:val="24"/>
-          <w:lang w:val="es-ES"/>
-        </w:rPr>
-        <w:t>travez</w:t>
-      </w:r>
-      <w:proofErr w:type="spellEnd"/>
-      <w:r>
-        <w:rPr>
-          <w:rFonts w:ascii="Times New Roman" w:eastAsia="Times New Roman" w:hAnsi="Times New Roman" w:cs="Times New Roman"/>
-          <w:sz w:val="24"/>
-          <w:szCs w:val="24"/>
-          <w:lang w:val="es-ES"/>
-        </w:rPr>
-        <w:t xml:space="preserve"> de </w:t>
-      </w:r>
-      <w:proofErr w:type="spellStart"/>
-      <w:r>
-        <w:rPr>
-          <w:rFonts w:ascii="Times New Roman" w:eastAsia="Times New Roman" w:hAnsi="Times New Roman" w:cs="Times New Roman"/>
-          <w:sz w:val="24"/>
-          <w:szCs w:val="24"/>
-          <w:lang w:val="es-ES"/>
-        </w:rPr>
-        <w:t>commit</w:t>
-      </w:r>
-      <w:proofErr w:type="spellEnd"/>
-      <w:r>
-        <w:rPr>
-          <w:rFonts w:ascii="Times New Roman" w:eastAsia="Times New Roman" w:hAnsi="Times New Roman" w:cs="Times New Roman"/>
-          <w:sz w:val="24"/>
-          <w:szCs w:val="24"/>
-          <w:lang w:val="es-ES"/>
-        </w:rPr>
-        <w:t xml:space="preserve"> en </w:t>
-      </w:r>
-      <w:proofErr w:type="spellStart"/>
-      <w:r>
-        <w:rPr>
-          <w:rFonts w:ascii="Times New Roman" w:eastAsia="Times New Roman" w:hAnsi="Times New Roman" w:cs="Times New Roman"/>
-          <w:sz w:val="24"/>
-          <w:szCs w:val="24"/>
-          <w:lang w:val="es-ES"/>
-        </w:rPr>
-        <w:t>git</w:t>
-      </w:r>
-      <w:proofErr w:type="spellEnd"/>
-      <w:r>
-        <w:rPr>
-          <w:rFonts w:ascii="Times New Roman" w:eastAsia="Times New Roman" w:hAnsi="Times New Roman" w:cs="Times New Roman"/>
-          <w:sz w:val="24"/>
-          <w:szCs w:val="24"/>
-          <w:lang w:val="es-ES"/>
-        </w:rPr>
-        <w:t xml:space="preserve"> </w:t>
+        <w:t xml:space="preserve">Se debe visualizar el proceso a travez de commit en git </w:t>
       </w:r>
     </w:p>
     <w:p>
@@ -236,19 +164,8 @@
           <w:szCs w:val="24"/>
           <w:lang w:val="es-ES"/>
         </w:rPr>
-        <w:t xml:space="preserve">Compartir el link de </w:t>
-      </w:r>
-      <w:proofErr w:type="spellStart"/>
-      <w:r>
-        <w:rPr>
-          <w:rFonts w:ascii="Times New Roman" w:eastAsia="Times New Roman" w:hAnsi="Times New Roman" w:cs="Times New Roman"/>
-          <w:sz w:val="24"/>
-          <w:szCs w:val="24"/>
-          <w:lang w:val="es-ES"/>
-        </w:rPr>
-        <w:t>github</w:t>
-      </w:r>
-      <w:proofErr w:type="spellEnd"/>
+        <w:t>Compartir el link de github</w:t>
+      </w:r>
     </w:p>
     <w:p>
       <w:pPr>
@@ -272,19 +189,20 @@
           <w:szCs w:val="24"/>
           <w:lang w:val="es-ES"/>
         </w:rPr>
-        <w:t xml:space="preserve">Entregar el documento al </w:t>
-      </w:r>
-      <w:proofErr w:type="spellStart"/>
-      <w:r>
+        <w:t>Entregar el documento al ula virtual en pdf</w:t>
+      </w:r>
+    </w:p>
+    <w:p>
+      <w:pPr>
+        <w:spacing w:after="0" w:line="240" w:lineRule="auto"/>
+        <w:ind w:left="360"/>
         <w:rPr>
           <w:rFonts w:ascii="Times New Roman" w:eastAsia="Times New Roman" w:hAnsi="Times New Roman" w:cs="Times New Roman"/>
           <w:sz w:val="24"/>
           <w:szCs w:val="24"/>
           <w:lang w:val="es-ES"/>
         </w:rPr>
-        <w:t>ula</w:t>
-      </w:r>
-      <w:proofErr w:type="spellEnd"/>
+      </w:pPr>
       <w:r>
         <w:rPr>
           <w:rFonts w:ascii="Times New Roman" w:eastAsia="Times New Roman" w:hAnsi="Times New Roman" w:cs="Times New Roman"/>
@@ -292,9 +210,8 @@
           <w:szCs w:val="24"/>
           <w:lang w:val="es-ES"/>
         </w:rPr>
-        <w:t xml:space="preserve"> virtual en </w:t>
-      </w:r>
-      <w:proofErr w:type="spellStart"/>
+        <w:br/>
+      </w:r>
       <w:r>
         <w:rPr>
           <w:rFonts w:ascii="Times New Roman" w:eastAsia="Times New Roman" w:hAnsi="Times New Roman" w:cs="Times New Roman"/>
@@ -302,9 +219,8 @@
           <w:szCs w:val="24"/>
           <w:lang w:val="es-ES"/>
         </w:rPr>
-        <w:t>pdf</w:t>
-      </w:r>
-      <w:proofErr w:type="spellEnd"/>
+        <w:t>Preliminar:</w:t>
+      </w:r>
     </w:p>
     <w:p>
       <w:pPr>
@@ -324,48 +240,7 @@
           <w:szCs w:val="24"/>
           <w:lang w:val="es-ES"/>
         </w:rPr>
-        <w:br/>
-      </w:r>
-      <w:r>
-        <w:rPr>
-          <w:rFonts w:ascii="Times New Roman" w:eastAsia="Times New Roman" w:hAnsi="Times New Roman" w:cs="Times New Roman"/>
-          <w:sz w:val="24"/>
-          <w:szCs w:val="24"/>
-          <w:lang w:val="es-ES"/>
-        </w:rPr>
-        <w:t>Preliminar:</w:t>
-      </w:r>
-    </w:p>
-    <w:p>
-      <w:pPr>
-        <w:spacing w:after="0" w:line="240" w:lineRule="auto"/>
-        <w:ind w:left="360"/>
-        <w:rPr>
-          <w:rFonts w:ascii="Times New Roman" w:eastAsia="Times New Roman" w:hAnsi="Times New Roman" w:cs="Times New Roman"/>
-          <w:sz w:val="24"/>
-          <w:szCs w:val="24"/>
-          <w:lang w:val="es-ES"/>
-        </w:rPr>
-      </w:pPr>
-      <w:proofErr w:type="spellStart"/>
-      <w:r>
-        <w:rPr>
-          <w:rFonts w:ascii="Times New Roman" w:eastAsia="Times New Roman" w:hAnsi="Times New Roman" w:cs="Times New Roman"/>
-          <w:sz w:val="24"/>
-          <w:szCs w:val="24"/>
-          <w:lang w:val="es-ES"/>
-        </w:rPr>
-        <w:t>Commit</w:t>
-      </w:r>
-      <w:proofErr w:type="spellEnd"/>
-      <w:r>
-        <w:rPr>
-          <w:rFonts w:ascii="Times New Roman" w:eastAsia="Times New Roman" w:hAnsi="Times New Roman" w:cs="Times New Roman"/>
-          <w:sz w:val="24"/>
-          <w:szCs w:val="24"/>
-          <w:lang w:val="es-ES"/>
-        </w:rPr>
-        <w:t xml:space="preserve"> inicial: “UC2-Inicio”</w:t>
+        <w:t>Commit inicial: “UC2-Inicio”</w:t>
       </w:r>
     </w:p>
     <w:p>
@@ -494,23 +369,13 @@
           <w:lang w:val="es-ES"/>
         </w:rPr>
       </w:pPr>
-      <w:proofErr w:type="spellStart"/>
-      <w:r>
-        <w:rPr>
-          <w:rFonts w:ascii="Arial" w:eastAsia="Times New Roman" w:hAnsi="Arial" w:cs="Arial"/>
-          <w:color w:val="000000"/>
-          <w:lang w:val="es-ES"/>
-        </w:rPr>
-        <w:t>crear_archivo</w:t>
-      </w:r>
-      <w:proofErr w:type="spellEnd"/>
-      <w:r>
-        <w:rPr>
-          <w:rFonts w:ascii="Arial" w:eastAsia="Times New Roman" w:hAnsi="Arial" w:cs="Arial"/>
-          <w:color w:val="000000"/>
-          <w:lang w:val="es-ES"/>
-        </w:rPr>
-        <w:t>, que reciba como parámetro el nombre del archivo y el contenido.</w:t>
+      <w:r>
+        <w:rPr>
+          <w:rFonts w:ascii="Arial" w:eastAsia="Times New Roman" w:hAnsi="Arial" w:cs="Arial"/>
+          <w:color w:val="000000"/>
+          <w:lang w:val="es-ES"/>
+        </w:rPr>
+        <w:t>crear_archivo, que reciba como parámetro el nombre del archivo y el contenido.</w:t>
       </w:r>
     </w:p>
     <w:p>
@@ -527,23 +392,13 @@
           <w:lang w:val="es-ES"/>
         </w:rPr>
       </w:pPr>
-      <w:proofErr w:type="spellStart"/>
-      <w:r>
-        <w:rPr>
-          <w:rFonts w:ascii="Arial" w:eastAsia="Times New Roman" w:hAnsi="Arial" w:cs="Arial"/>
-          <w:color w:val="000000"/>
-          <w:lang w:val="es-ES"/>
-        </w:rPr>
-        <w:t>eliminar_archivo</w:t>
-      </w:r>
-      <w:proofErr w:type="spellEnd"/>
-      <w:r>
-        <w:rPr>
-          <w:rFonts w:ascii="Arial" w:eastAsia="Times New Roman" w:hAnsi="Arial" w:cs="Arial"/>
-          <w:color w:val="000000"/>
-          <w:lang w:val="es-ES"/>
-        </w:rPr>
-        <w:t>, que considere como parámetro el nombre del archivo.</w:t>
+      <w:r>
+        <w:rPr>
+          <w:rFonts w:ascii="Arial" w:eastAsia="Times New Roman" w:hAnsi="Arial" w:cs="Arial"/>
+          <w:color w:val="000000"/>
+          <w:lang w:val="es-ES"/>
+        </w:rPr>
+        <w:t>eliminar_archivo, que considere como parámetro el nombre del archivo.</w:t>
       </w:r>
     </w:p>
     <w:p>
@@ -560,23 +415,13 @@
           <w:lang w:val="es-ES"/>
         </w:rPr>
       </w:pPr>
-      <w:proofErr w:type="spellStart"/>
-      <w:r>
-        <w:rPr>
-          <w:rFonts w:ascii="Arial" w:eastAsia="Times New Roman" w:hAnsi="Arial" w:cs="Arial"/>
-          <w:color w:val="000000"/>
-          <w:lang w:val="es-ES"/>
-        </w:rPr>
-        <w:t>agregar_contenido_archivo</w:t>
-      </w:r>
-      <w:proofErr w:type="spellEnd"/>
-      <w:r>
-        <w:rPr>
-          <w:rFonts w:ascii="Arial" w:eastAsia="Times New Roman" w:hAnsi="Arial" w:cs="Arial"/>
-          <w:color w:val="000000"/>
-          <w:lang w:val="es-ES"/>
-        </w:rPr>
-        <w:t>, que considere como parámetro el nombre del archivo y el contenido.</w:t>
+      <w:r>
+        <w:rPr>
+          <w:rFonts w:ascii="Arial" w:eastAsia="Times New Roman" w:hAnsi="Arial" w:cs="Arial"/>
+          <w:color w:val="000000"/>
+          <w:lang w:val="es-ES"/>
+        </w:rPr>
+        <w:t>agregar_contenido_archivo, que considere como parámetro el nombre del archivo y el contenido.</w:t>
       </w:r>
     </w:p>
     <w:p>
@@ -593,23 +438,13 @@
           <w:lang w:val="es-ES"/>
         </w:rPr>
       </w:pPr>
-      <w:proofErr w:type="spellStart"/>
-      <w:r>
-        <w:rPr>
-          <w:rFonts w:ascii="Arial" w:eastAsia="Times New Roman" w:hAnsi="Arial" w:cs="Arial"/>
-          <w:color w:val="000000"/>
-          <w:lang w:val="es-ES"/>
-        </w:rPr>
-        <w:t>leer_archivo</w:t>
-      </w:r>
-      <w:proofErr w:type="spellEnd"/>
-      <w:r>
-        <w:rPr>
-          <w:rFonts w:ascii="Arial" w:eastAsia="Times New Roman" w:hAnsi="Arial" w:cs="Arial"/>
-          <w:color w:val="000000"/>
-          <w:lang w:val="es-ES"/>
-        </w:rPr>
-        <w:t>, que considere como parámetro el nombre del archivo.</w:t>
+      <w:r>
+        <w:rPr>
+          <w:rFonts w:ascii="Arial" w:eastAsia="Times New Roman" w:hAnsi="Arial" w:cs="Arial"/>
+          <w:color w:val="000000"/>
+          <w:lang w:val="es-ES"/>
+        </w:rPr>
+        <w:t>leer_archivo, que considere como parámetro el nombre del archivo.</w:t>
       </w:r>
     </w:p>
     <w:p>
@@ -783,39 +618,7 @@
           <w:rFonts w:ascii="Arial" w:eastAsia="Times New Roman" w:hAnsi="Arial" w:cs="Arial"/>
           <w:color w:val="000000"/>
         </w:rPr>
-        <w:t xml:space="preserve">Un </w:t>
-      </w:r>
-      <w:proofErr w:type="spellStart"/>
-      <w:r>
-        <w:rPr>
-          <w:rFonts w:ascii="Arial" w:eastAsia="Times New Roman" w:hAnsi="Arial" w:cs="Arial"/>
-          <w:color w:val="000000"/>
-        </w:rPr>
-        <w:t>menú</w:t>
-      </w:r>
-      <w:proofErr w:type="spellEnd"/>
-      <w:r>
-        <w:rPr>
-          <w:rFonts w:ascii="Arial" w:eastAsia="Times New Roman" w:hAnsi="Arial" w:cs="Arial"/>
-          <w:color w:val="000000"/>
-        </w:rPr>
-        <w:t xml:space="preserve"> de </w:t>
-      </w:r>
-      <w:proofErr w:type="spellStart"/>
-      <w:r>
-        <w:rPr>
-          <w:rFonts w:ascii="Arial" w:eastAsia="Times New Roman" w:hAnsi="Arial" w:cs="Arial"/>
-          <w:color w:val="000000"/>
-        </w:rPr>
-        <w:t>opciones</w:t>
-      </w:r>
-      <w:proofErr w:type="spellEnd"/>
-      <w:r>
-        <w:rPr>
-          <w:rFonts w:ascii="Arial" w:eastAsia="Times New Roman" w:hAnsi="Arial" w:cs="Arial"/>
-          <w:color w:val="000000"/>
-        </w:rPr>
-        <w:t>:</w:t>
+        <w:t>Un menú de opciones:</w:t>
       </w:r>
     </w:p>
     <w:p>
@@ -1072,21 +875,12 @@
           <w:color w:val="000000"/>
         </w:rPr>
       </w:pPr>
-      <w:proofErr w:type="gramStart"/>
-      <w:r>
-        <w:rPr>
-          <w:rFonts w:ascii="Arial" w:eastAsia="Times New Roman" w:hAnsi="Arial" w:cs="Arial"/>
-          <w:color w:val="000000"/>
-        </w:rPr>
-        <w:t>menu(</w:t>
-      </w:r>
-      <w:proofErr w:type="gramEnd"/>
-      <w:r>
-        <w:rPr>
-          <w:rFonts w:ascii="Arial" w:eastAsia="Times New Roman" w:hAnsi="Arial" w:cs="Arial"/>
-          <w:color w:val="000000"/>
-        </w:rPr>
-        <w:t>)</w:t>
+      <w:r>
+        <w:rPr>
+          <w:rFonts w:ascii="Arial" w:eastAsia="Times New Roman" w:hAnsi="Arial" w:cs="Arial"/>
+          <w:color w:val="000000"/>
+        </w:rPr>
+        <w:t>menu()</w:t>
       </w:r>
     </w:p>
     <w:p>
@@ -1102,30 +896,12 @@
           <w:color w:val="000000"/>
         </w:rPr>
       </w:pPr>
-      <w:proofErr w:type="spellStart"/>
-      <w:proofErr w:type="gramStart"/>
-      <w:r>
-        <w:rPr>
-          <w:rFonts w:ascii="Arial" w:eastAsia="Times New Roman" w:hAnsi="Arial" w:cs="Arial"/>
-          <w:color w:val="000000"/>
-        </w:rPr>
-        <w:t>crear</w:t>
-      </w:r>
-      <w:proofErr w:type="spellEnd"/>
-      <w:r>
-        <w:rPr>
-          <w:rFonts w:ascii="Arial" w:eastAsia="Times New Roman" w:hAnsi="Arial" w:cs="Arial"/>
-          <w:color w:val="000000"/>
-        </w:rPr>
-        <w:t>(</w:t>
-      </w:r>
-      <w:proofErr w:type="gramEnd"/>
-      <w:r>
-        <w:rPr>
-          <w:rFonts w:ascii="Arial" w:eastAsia="Times New Roman" w:hAnsi="Arial" w:cs="Arial"/>
-          <w:color w:val="000000"/>
-        </w:rPr>
-        <w:t>)</w:t>
+      <w:r>
+        <w:rPr>
+          <w:rFonts w:ascii="Arial" w:eastAsia="Times New Roman" w:hAnsi="Arial" w:cs="Arial"/>
+          <w:color w:val="000000"/>
+        </w:rPr>
+        <w:t>crear()</w:t>
       </w:r>
     </w:p>
     <w:p>
@@ -1141,30 +917,12 @@
           <w:color w:val="000000"/>
         </w:rPr>
       </w:pPr>
-      <w:proofErr w:type="spellStart"/>
-      <w:proofErr w:type="gramStart"/>
-      <w:r>
-        <w:rPr>
-          <w:rFonts w:ascii="Arial" w:eastAsia="Times New Roman" w:hAnsi="Arial" w:cs="Arial"/>
-          <w:color w:val="000000"/>
-        </w:rPr>
-        <w:t>eliminar</w:t>
-      </w:r>
-      <w:proofErr w:type="spellEnd"/>
-      <w:r>
-        <w:rPr>
-          <w:rFonts w:ascii="Arial" w:eastAsia="Times New Roman" w:hAnsi="Arial" w:cs="Arial"/>
-          <w:color w:val="000000"/>
-        </w:rPr>
-        <w:t>(</w:t>
-      </w:r>
-      <w:proofErr w:type="gramEnd"/>
-      <w:r>
-        <w:rPr>
-          <w:rFonts w:ascii="Arial" w:eastAsia="Times New Roman" w:hAnsi="Arial" w:cs="Arial"/>
-          <w:color w:val="000000"/>
-        </w:rPr>
-        <w:t>)</w:t>
+      <w:r>
+        <w:rPr>
+          <w:rFonts w:ascii="Arial" w:eastAsia="Times New Roman" w:hAnsi="Arial" w:cs="Arial"/>
+          <w:color w:val="000000"/>
+        </w:rPr>
+        <w:t>eliminar()</w:t>
       </w:r>
     </w:p>
     <w:p>
@@ -1180,30 +938,12 @@
           <w:color w:val="000000"/>
         </w:rPr>
       </w:pPr>
-      <w:proofErr w:type="spellStart"/>
-      <w:proofErr w:type="gramStart"/>
-      <w:r>
-        <w:rPr>
-          <w:rFonts w:ascii="Arial" w:eastAsia="Times New Roman" w:hAnsi="Arial" w:cs="Arial"/>
-          <w:color w:val="000000"/>
-        </w:rPr>
-        <w:t>agregar</w:t>
-      </w:r>
-      <w:proofErr w:type="spellEnd"/>
-      <w:r>
-        <w:rPr>
-          <w:rFonts w:ascii="Arial" w:eastAsia="Times New Roman" w:hAnsi="Arial" w:cs="Arial"/>
-          <w:color w:val="000000"/>
-        </w:rPr>
-        <w:t>(</w:t>
-      </w:r>
-      <w:proofErr w:type="gramEnd"/>
-      <w:r>
-        <w:rPr>
-          <w:rFonts w:ascii="Arial" w:eastAsia="Times New Roman" w:hAnsi="Arial" w:cs="Arial"/>
-          <w:color w:val="000000"/>
-        </w:rPr>
-        <w:t>)</w:t>
+      <w:r>
+        <w:rPr>
+          <w:rFonts w:ascii="Arial" w:eastAsia="Times New Roman" w:hAnsi="Arial" w:cs="Arial"/>
+          <w:color w:val="000000"/>
+        </w:rPr>
+        <w:t>agregar()</w:t>
       </w:r>
     </w:p>
     <w:p>
@@ -1219,30 +959,12 @@
           <w:color w:val="000000"/>
         </w:rPr>
       </w:pPr>
-      <w:proofErr w:type="spellStart"/>
-      <w:proofErr w:type="gramStart"/>
-      <w:r>
-        <w:rPr>
-          <w:rFonts w:ascii="Arial" w:eastAsia="Times New Roman" w:hAnsi="Arial" w:cs="Arial"/>
-          <w:color w:val="000000"/>
-        </w:rPr>
-        <w:t>listar</w:t>
-      </w:r>
-      <w:proofErr w:type="spellEnd"/>
-      <w:r>
-        <w:rPr>
-          <w:rFonts w:ascii="Arial" w:eastAsia="Times New Roman" w:hAnsi="Arial" w:cs="Arial"/>
-          <w:color w:val="000000"/>
-        </w:rPr>
-        <w:t>(</w:t>
-      </w:r>
-      <w:proofErr w:type="gramEnd"/>
-      <w:r>
-        <w:rPr>
-          <w:rFonts w:ascii="Arial" w:eastAsia="Times New Roman" w:hAnsi="Arial" w:cs="Arial"/>
-          <w:color w:val="000000"/>
-        </w:rPr>
-        <w:t>)</w:t>
+      <w:r>
+        <w:rPr>
+          <w:rFonts w:ascii="Arial" w:eastAsia="Times New Roman" w:hAnsi="Arial" w:cs="Arial"/>
+          <w:color w:val="000000"/>
+        </w:rPr>
+        <w:t>listar()</w:t>
       </w:r>
     </w:p>
     <w:p>
@@ -1258,30 +980,12 @@
           <w:color w:val="000000"/>
         </w:rPr>
       </w:pPr>
-      <w:proofErr w:type="spellStart"/>
-      <w:proofErr w:type="gramStart"/>
-      <w:r>
-        <w:rPr>
-          <w:rFonts w:ascii="Arial" w:eastAsia="Times New Roman" w:hAnsi="Arial" w:cs="Arial"/>
-          <w:color w:val="000000"/>
-        </w:rPr>
-        <w:t>salir</w:t>
-      </w:r>
-      <w:proofErr w:type="spellEnd"/>
-      <w:r>
-        <w:rPr>
-          <w:rFonts w:ascii="Arial" w:eastAsia="Times New Roman" w:hAnsi="Arial" w:cs="Arial"/>
-          <w:color w:val="000000"/>
-        </w:rPr>
-        <w:t>(</w:t>
-      </w:r>
-      <w:proofErr w:type="gramEnd"/>
-      <w:r>
-        <w:rPr>
-          <w:rFonts w:ascii="Arial" w:eastAsia="Times New Roman" w:hAnsi="Arial" w:cs="Arial"/>
-          <w:color w:val="000000"/>
-        </w:rPr>
-        <w:t>)</w:t>
+      <w:r>
+        <w:rPr>
+          <w:rFonts w:ascii="Arial" w:eastAsia="Times New Roman" w:hAnsi="Arial" w:cs="Arial"/>
+          <w:color w:val="000000"/>
+        </w:rPr>
+        <w:t>salir()</w:t>
       </w:r>
     </w:p>
     <w:p>
@@ -1297,21 +1001,12 @@
           <w:color w:val="000000"/>
         </w:rPr>
       </w:pPr>
-      <w:proofErr w:type="gramStart"/>
-      <w:r>
-        <w:rPr>
-          <w:rFonts w:ascii="Arial" w:eastAsia="Times New Roman" w:hAnsi="Arial" w:cs="Arial"/>
-          <w:color w:val="000000"/>
-        </w:rPr>
-        <w:t>error(</w:t>
-      </w:r>
-      <w:proofErr w:type="gramEnd"/>
-      <w:r>
-        <w:rPr>
-          <w:rFonts w:ascii="Arial" w:eastAsia="Times New Roman" w:hAnsi="Arial" w:cs="Arial"/>
-          <w:color w:val="000000"/>
-        </w:rPr>
-        <w:t>)</w:t>
+      <w:r>
+        <w:rPr>
+          <w:rFonts w:ascii="Arial" w:eastAsia="Times New Roman" w:hAnsi="Arial" w:cs="Arial"/>
+          <w:color w:val="000000"/>
+        </w:rPr>
+        <w:t>error()</w:t>
       </w:r>
     </w:p>
     <w:p>
@@ -1429,6 +1124,48 @@
                     <a:xfrm>
                       <a:off x="0" y="0"/>
                       <a:ext cx="5612130" cy="2480310"/>
+                    </a:xfrm>
+                    <a:prstGeom prst="rect">
+                      <a:avLst/>
+                    </a:prstGeom>
+                  </pic:spPr>
+                </pic:pic>
+              </a:graphicData>
+            </a:graphic>
+          </wp:inline>
+        </w:drawing>
+      </w:r>
+    </w:p>
+    <w:p>
+      <w:r>
+        <w:rPr>
+          <w:noProof/>
+        </w:rPr>
+        <w:drawing>
+          <wp:inline distT="0" distB="0" distL="0" distR="0" wp14:anchorId="1E9C4434" wp14:editId="4AA0D824">
+            <wp:extent cx="5612130" cy="2374900"/>
+            <wp:effectExtent l="0" t="0" r="7620" b="6350"/>
+            <wp:docPr id="9" name="Imagen 9"/>
+            <wp:cNvGraphicFramePr>
+              <a:graphicFrameLocks xmlns:a="http://schemas.openxmlformats.org/drawingml/2006/main" noChangeAspect="1"/>
+            </wp:cNvGraphicFramePr>
+            <a:graphic xmlns:a="http://schemas.openxmlformats.org/drawingml/2006/main">
+              <a:graphicData uri="http://schemas.openxmlformats.org/drawingml/2006/picture">
+                <pic:pic xmlns:pic="http://schemas.openxmlformats.org/drawingml/2006/picture">
+                  <pic:nvPicPr>
+                    <pic:cNvPr id="1" name=""/>
+                    <pic:cNvPicPr/>
+                  </pic:nvPicPr>
+                  <pic:blipFill>
+                    <a:blip r:embed="rId11"/>
+                    <a:stretch>
+                      <a:fillRect/>
+                    </a:stretch>
+                  </pic:blipFill>
+                  <pic:spPr>
+                    <a:xfrm>
+                      <a:off x="0" y="0"/>
+                      <a:ext cx="5612130" cy="2374900"/>
                     </a:xfrm>
                     <a:prstGeom prst="rect">
                       <a:avLst/>

</xml_diff>

<commit_message>
UC 2 - CAPACIDAD2TERMINADA de Yauricasa Mendoza
</commit_message>
<xml_diff>
--- a/UC2/UnidaddeCompetencia2.docx
+++ b/UC2/UnidaddeCompetencia2.docx
@@ -139,7 +139,67 @@
           <w:szCs w:val="24"/>
           <w:lang w:val="es-ES"/>
         </w:rPr>
-        <w:t xml:space="preserve">Se debe visualizar el proceso a travez de commit en git </w:t>
+        <w:t xml:space="preserve">Se debe visualizar el proceso a </w:t>
+      </w:r>
+      <w:proofErr w:type="spellStart"/>
+      <w:r>
+        <w:rPr>
+          <w:rFonts w:ascii="Times New Roman" w:eastAsia="Times New Roman" w:hAnsi="Times New Roman" w:cs="Times New Roman"/>
+          <w:sz w:val="24"/>
+          <w:szCs w:val="24"/>
+          <w:lang w:val="es-ES"/>
+        </w:rPr>
+        <w:t>travez</w:t>
+      </w:r>
+      <w:proofErr w:type="spellEnd"/>
+      <w:r>
+        <w:rPr>
+          <w:rFonts w:ascii="Times New Roman" w:eastAsia="Times New Roman" w:hAnsi="Times New Roman" w:cs="Times New Roman"/>
+          <w:sz w:val="24"/>
+          <w:szCs w:val="24"/>
+          <w:lang w:val="es-ES"/>
+        </w:rPr>
+        <w:t xml:space="preserve"> de </w:t>
+      </w:r>
+      <w:proofErr w:type="spellStart"/>
+      <w:r>
+        <w:rPr>
+          <w:rFonts w:ascii="Times New Roman" w:eastAsia="Times New Roman" w:hAnsi="Times New Roman" w:cs="Times New Roman"/>
+          <w:sz w:val="24"/>
+          <w:szCs w:val="24"/>
+          <w:lang w:val="es-ES"/>
+        </w:rPr>
+        <w:t>commit</w:t>
+      </w:r>
+      <w:proofErr w:type="spellEnd"/>
+      <w:r>
+        <w:rPr>
+          <w:rFonts w:ascii="Times New Roman" w:eastAsia="Times New Roman" w:hAnsi="Times New Roman" w:cs="Times New Roman"/>
+          <w:sz w:val="24"/>
+          <w:szCs w:val="24"/>
+          <w:lang w:val="es-ES"/>
+        </w:rPr>
+        <w:t xml:space="preserve"> en </w:t>
+      </w:r>
+      <w:proofErr w:type="spellStart"/>
+      <w:r>
+        <w:rPr>
+          <w:rFonts w:ascii="Times New Roman" w:eastAsia="Times New Roman" w:hAnsi="Times New Roman" w:cs="Times New Roman"/>
+          <w:sz w:val="24"/>
+          <w:szCs w:val="24"/>
+          <w:lang w:val="es-ES"/>
+        </w:rPr>
+        <w:t>git</w:t>
+      </w:r>
+      <w:proofErr w:type="spellEnd"/>
+      <w:r>
+        <w:rPr>
+          <w:rFonts w:ascii="Times New Roman" w:eastAsia="Times New Roman" w:hAnsi="Times New Roman" w:cs="Times New Roman"/>
+          <w:sz w:val="24"/>
+          <w:szCs w:val="24"/>
+          <w:lang w:val="es-ES"/>
+        </w:rPr>
+        <w:t xml:space="preserve"> </w:t>
       </w:r>
     </w:p>
     <w:p>
@@ -164,8 +224,19 @@
           <w:szCs w:val="24"/>
           <w:lang w:val="es-ES"/>
         </w:rPr>
-        <w:t>Compartir el link de github</w:t>
-      </w:r>
+        <w:t xml:space="preserve">Compartir el link de </w:t>
+      </w:r>
+      <w:proofErr w:type="spellStart"/>
+      <w:r>
+        <w:rPr>
+          <w:rFonts w:ascii="Times New Roman" w:eastAsia="Times New Roman" w:hAnsi="Times New Roman" w:cs="Times New Roman"/>
+          <w:sz w:val="24"/>
+          <w:szCs w:val="24"/>
+          <w:lang w:val="es-ES"/>
+        </w:rPr>
+        <w:t>github</w:t>
+      </w:r>
+      <w:proofErr w:type="spellEnd"/>
     </w:p>
     <w:p>
       <w:pPr>
@@ -189,8 +260,39 @@
           <w:szCs w:val="24"/>
           <w:lang w:val="es-ES"/>
         </w:rPr>
-        <w:t>Entregar el documento al ula virtual en pdf</w:t>
-      </w:r>
+        <w:t xml:space="preserve">Entregar el documento al </w:t>
+      </w:r>
+      <w:proofErr w:type="spellStart"/>
+      <w:r>
+        <w:rPr>
+          <w:rFonts w:ascii="Times New Roman" w:eastAsia="Times New Roman" w:hAnsi="Times New Roman" w:cs="Times New Roman"/>
+          <w:sz w:val="24"/>
+          <w:szCs w:val="24"/>
+          <w:lang w:val="es-ES"/>
+        </w:rPr>
+        <w:t>ula</w:t>
+      </w:r>
+      <w:proofErr w:type="spellEnd"/>
+      <w:r>
+        <w:rPr>
+          <w:rFonts w:ascii="Times New Roman" w:eastAsia="Times New Roman" w:hAnsi="Times New Roman" w:cs="Times New Roman"/>
+          <w:sz w:val="24"/>
+          <w:szCs w:val="24"/>
+          <w:lang w:val="es-ES"/>
+        </w:rPr>
+        <w:t xml:space="preserve"> virtual en </w:t>
+      </w:r>
+      <w:proofErr w:type="spellStart"/>
+      <w:r>
+        <w:rPr>
+          <w:rFonts w:ascii="Times New Roman" w:eastAsia="Times New Roman" w:hAnsi="Times New Roman" w:cs="Times New Roman"/>
+          <w:sz w:val="24"/>
+          <w:szCs w:val="24"/>
+          <w:lang w:val="es-ES"/>
+        </w:rPr>
+        <w:t>pdf</w:t>
+      </w:r>
+      <w:proofErr w:type="spellEnd"/>
     </w:p>
     <w:p>
       <w:pPr>
@@ -233,14 +335,25 @@
           <w:lang w:val="es-ES"/>
         </w:rPr>
       </w:pPr>
-      <w:r>
-        <w:rPr>
-          <w:rFonts w:ascii="Times New Roman" w:eastAsia="Times New Roman" w:hAnsi="Times New Roman" w:cs="Times New Roman"/>
-          <w:sz w:val="24"/>
-          <w:szCs w:val="24"/>
-          <w:lang w:val="es-ES"/>
-        </w:rPr>
-        <w:t>Commit inicial: “UC2-Inicio”</w:t>
+      <w:proofErr w:type="spellStart"/>
+      <w:r>
+        <w:rPr>
+          <w:rFonts w:ascii="Times New Roman" w:eastAsia="Times New Roman" w:hAnsi="Times New Roman" w:cs="Times New Roman"/>
+          <w:sz w:val="24"/>
+          <w:szCs w:val="24"/>
+          <w:lang w:val="es-ES"/>
+        </w:rPr>
+        <w:t>Commit</w:t>
+      </w:r>
+      <w:proofErr w:type="spellEnd"/>
+      <w:r>
+        <w:rPr>
+          <w:rFonts w:ascii="Times New Roman" w:eastAsia="Times New Roman" w:hAnsi="Times New Roman" w:cs="Times New Roman"/>
+          <w:sz w:val="24"/>
+          <w:szCs w:val="24"/>
+          <w:lang w:val="es-ES"/>
+        </w:rPr>
+        <w:t xml:space="preserve"> inicial: “UC2-Inicio”</w:t>
       </w:r>
     </w:p>
     <w:p>
@@ -369,13 +482,23 @@
           <w:lang w:val="es-ES"/>
         </w:rPr>
       </w:pPr>
-      <w:r>
-        <w:rPr>
-          <w:rFonts w:ascii="Arial" w:eastAsia="Times New Roman" w:hAnsi="Arial" w:cs="Arial"/>
-          <w:color w:val="000000"/>
-          <w:lang w:val="es-ES"/>
-        </w:rPr>
-        <w:t>crear_archivo, que reciba como parámetro el nombre del archivo y el contenido.</w:t>
+      <w:proofErr w:type="spellStart"/>
+      <w:r>
+        <w:rPr>
+          <w:rFonts w:ascii="Arial" w:eastAsia="Times New Roman" w:hAnsi="Arial" w:cs="Arial"/>
+          <w:color w:val="000000"/>
+          <w:lang w:val="es-ES"/>
+        </w:rPr>
+        <w:t>crear_archivo</w:t>
+      </w:r>
+      <w:proofErr w:type="spellEnd"/>
+      <w:r>
+        <w:rPr>
+          <w:rFonts w:ascii="Arial" w:eastAsia="Times New Roman" w:hAnsi="Arial" w:cs="Arial"/>
+          <w:color w:val="000000"/>
+          <w:lang w:val="es-ES"/>
+        </w:rPr>
+        <w:t>, que reciba como parámetro el nombre del archivo y el contenido.</w:t>
       </w:r>
     </w:p>
     <w:p>
@@ -392,13 +515,23 @@
           <w:lang w:val="es-ES"/>
         </w:rPr>
       </w:pPr>
-      <w:r>
-        <w:rPr>
-          <w:rFonts w:ascii="Arial" w:eastAsia="Times New Roman" w:hAnsi="Arial" w:cs="Arial"/>
-          <w:color w:val="000000"/>
-          <w:lang w:val="es-ES"/>
-        </w:rPr>
-        <w:t>eliminar_archivo, que considere como parámetro el nombre del archivo.</w:t>
+      <w:proofErr w:type="spellStart"/>
+      <w:r>
+        <w:rPr>
+          <w:rFonts w:ascii="Arial" w:eastAsia="Times New Roman" w:hAnsi="Arial" w:cs="Arial"/>
+          <w:color w:val="000000"/>
+          <w:lang w:val="es-ES"/>
+        </w:rPr>
+        <w:t>eliminar_archivo</w:t>
+      </w:r>
+      <w:proofErr w:type="spellEnd"/>
+      <w:r>
+        <w:rPr>
+          <w:rFonts w:ascii="Arial" w:eastAsia="Times New Roman" w:hAnsi="Arial" w:cs="Arial"/>
+          <w:color w:val="000000"/>
+          <w:lang w:val="es-ES"/>
+        </w:rPr>
+        <w:t>, que considere como parámetro el nombre del archivo.</w:t>
       </w:r>
     </w:p>
     <w:p>
@@ -415,13 +548,23 @@
           <w:lang w:val="es-ES"/>
         </w:rPr>
       </w:pPr>
-      <w:r>
-        <w:rPr>
-          <w:rFonts w:ascii="Arial" w:eastAsia="Times New Roman" w:hAnsi="Arial" w:cs="Arial"/>
-          <w:color w:val="000000"/>
-          <w:lang w:val="es-ES"/>
-        </w:rPr>
-        <w:t>agregar_contenido_archivo, que considere como parámetro el nombre del archivo y el contenido.</w:t>
+      <w:proofErr w:type="spellStart"/>
+      <w:r>
+        <w:rPr>
+          <w:rFonts w:ascii="Arial" w:eastAsia="Times New Roman" w:hAnsi="Arial" w:cs="Arial"/>
+          <w:color w:val="000000"/>
+          <w:lang w:val="es-ES"/>
+        </w:rPr>
+        <w:t>agregar_contenido_archivo</w:t>
+      </w:r>
+      <w:proofErr w:type="spellEnd"/>
+      <w:r>
+        <w:rPr>
+          <w:rFonts w:ascii="Arial" w:eastAsia="Times New Roman" w:hAnsi="Arial" w:cs="Arial"/>
+          <w:color w:val="000000"/>
+          <w:lang w:val="es-ES"/>
+        </w:rPr>
+        <w:t>, que considere como parámetro el nombre del archivo y el contenido.</w:t>
       </w:r>
     </w:p>
     <w:p>
@@ -438,13 +581,23 @@
           <w:lang w:val="es-ES"/>
         </w:rPr>
       </w:pPr>
-      <w:r>
-        <w:rPr>
-          <w:rFonts w:ascii="Arial" w:eastAsia="Times New Roman" w:hAnsi="Arial" w:cs="Arial"/>
-          <w:color w:val="000000"/>
-          <w:lang w:val="es-ES"/>
-        </w:rPr>
-        <w:t>leer_archivo, que considere como parámetro el nombre del archivo.</w:t>
+      <w:proofErr w:type="spellStart"/>
+      <w:r>
+        <w:rPr>
+          <w:rFonts w:ascii="Arial" w:eastAsia="Times New Roman" w:hAnsi="Arial" w:cs="Arial"/>
+          <w:color w:val="000000"/>
+          <w:lang w:val="es-ES"/>
+        </w:rPr>
+        <w:t>leer_archivo</w:t>
+      </w:r>
+      <w:proofErr w:type="spellEnd"/>
+      <w:r>
+        <w:rPr>
+          <w:rFonts w:ascii="Arial" w:eastAsia="Times New Roman" w:hAnsi="Arial" w:cs="Arial"/>
+          <w:color w:val="000000"/>
+          <w:lang w:val="es-ES"/>
+        </w:rPr>
+        <w:t>, que considere como parámetro el nombre del archivo.</w:t>
       </w:r>
     </w:p>
     <w:p>
@@ -618,7 +771,39 @@
           <w:rFonts w:ascii="Arial" w:eastAsia="Times New Roman" w:hAnsi="Arial" w:cs="Arial"/>
           <w:color w:val="000000"/>
         </w:rPr>
-        <w:t>Un menú de opciones:</w:t>
+        <w:t xml:space="preserve">Un </w:t>
+      </w:r>
+      <w:proofErr w:type="spellStart"/>
+      <w:r>
+        <w:rPr>
+          <w:rFonts w:ascii="Arial" w:eastAsia="Times New Roman" w:hAnsi="Arial" w:cs="Arial"/>
+          <w:color w:val="000000"/>
+        </w:rPr>
+        <w:t>menú</w:t>
+      </w:r>
+      <w:proofErr w:type="spellEnd"/>
+      <w:r>
+        <w:rPr>
+          <w:rFonts w:ascii="Arial" w:eastAsia="Times New Roman" w:hAnsi="Arial" w:cs="Arial"/>
+          <w:color w:val="000000"/>
+        </w:rPr>
+        <w:t xml:space="preserve"> de </w:t>
+      </w:r>
+      <w:proofErr w:type="spellStart"/>
+      <w:r>
+        <w:rPr>
+          <w:rFonts w:ascii="Arial" w:eastAsia="Times New Roman" w:hAnsi="Arial" w:cs="Arial"/>
+          <w:color w:val="000000"/>
+        </w:rPr>
+        <w:t>opciones</w:t>
+      </w:r>
+      <w:proofErr w:type="spellEnd"/>
+      <w:r>
+        <w:rPr>
+          <w:rFonts w:ascii="Arial" w:eastAsia="Times New Roman" w:hAnsi="Arial" w:cs="Arial"/>
+          <w:color w:val="000000"/>
+        </w:rPr>
+        <w:t>:</w:t>
       </w:r>
     </w:p>
     <w:p>
@@ -875,12 +1060,21 @@
           <w:color w:val="000000"/>
         </w:rPr>
       </w:pPr>
-      <w:r>
-        <w:rPr>
-          <w:rFonts w:ascii="Arial" w:eastAsia="Times New Roman" w:hAnsi="Arial" w:cs="Arial"/>
-          <w:color w:val="000000"/>
-        </w:rPr>
-        <w:t>menu()</w:t>
+      <w:proofErr w:type="gramStart"/>
+      <w:r>
+        <w:rPr>
+          <w:rFonts w:ascii="Arial" w:eastAsia="Times New Roman" w:hAnsi="Arial" w:cs="Arial"/>
+          <w:color w:val="000000"/>
+        </w:rPr>
+        <w:t>menu(</w:t>
+      </w:r>
+      <w:proofErr w:type="gramEnd"/>
+      <w:r>
+        <w:rPr>
+          <w:rFonts w:ascii="Arial" w:eastAsia="Times New Roman" w:hAnsi="Arial" w:cs="Arial"/>
+          <w:color w:val="000000"/>
+        </w:rPr>
+        <w:t>)</w:t>
       </w:r>
     </w:p>
     <w:p>
@@ -896,12 +1090,30 @@
           <w:color w:val="000000"/>
         </w:rPr>
       </w:pPr>
-      <w:r>
-        <w:rPr>
-          <w:rFonts w:ascii="Arial" w:eastAsia="Times New Roman" w:hAnsi="Arial" w:cs="Arial"/>
-          <w:color w:val="000000"/>
-        </w:rPr>
-        <w:t>crear()</w:t>
+      <w:proofErr w:type="spellStart"/>
+      <w:proofErr w:type="gramStart"/>
+      <w:r>
+        <w:rPr>
+          <w:rFonts w:ascii="Arial" w:eastAsia="Times New Roman" w:hAnsi="Arial" w:cs="Arial"/>
+          <w:color w:val="000000"/>
+        </w:rPr>
+        <w:t>crear</w:t>
+      </w:r>
+      <w:proofErr w:type="spellEnd"/>
+      <w:r>
+        <w:rPr>
+          <w:rFonts w:ascii="Arial" w:eastAsia="Times New Roman" w:hAnsi="Arial" w:cs="Arial"/>
+          <w:color w:val="000000"/>
+        </w:rPr>
+        <w:t>(</w:t>
+      </w:r>
+      <w:proofErr w:type="gramEnd"/>
+      <w:r>
+        <w:rPr>
+          <w:rFonts w:ascii="Arial" w:eastAsia="Times New Roman" w:hAnsi="Arial" w:cs="Arial"/>
+          <w:color w:val="000000"/>
+        </w:rPr>
+        <w:t>)</w:t>
       </w:r>
     </w:p>
     <w:p>
@@ -917,12 +1129,30 @@
           <w:color w:val="000000"/>
         </w:rPr>
       </w:pPr>
-      <w:r>
-        <w:rPr>
-          <w:rFonts w:ascii="Arial" w:eastAsia="Times New Roman" w:hAnsi="Arial" w:cs="Arial"/>
-          <w:color w:val="000000"/>
-        </w:rPr>
-        <w:t>eliminar()</w:t>
+      <w:proofErr w:type="spellStart"/>
+      <w:proofErr w:type="gramStart"/>
+      <w:r>
+        <w:rPr>
+          <w:rFonts w:ascii="Arial" w:eastAsia="Times New Roman" w:hAnsi="Arial" w:cs="Arial"/>
+          <w:color w:val="000000"/>
+        </w:rPr>
+        <w:t>eliminar</w:t>
+      </w:r>
+      <w:proofErr w:type="spellEnd"/>
+      <w:r>
+        <w:rPr>
+          <w:rFonts w:ascii="Arial" w:eastAsia="Times New Roman" w:hAnsi="Arial" w:cs="Arial"/>
+          <w:color w:val="000000"/>
+        </w:rPr>
+        <w:t>(</w:t>
+      </w:r>
+      <w:proofErr w:type="gramEnd"/>
+      <w:r>
+        <w:rPr>
+          <w:rFonts w:ascii="Arial" w:eastAsia="Times New Roman" w:hAnsi="Arial" w:cs="Arial"/>
+          <w:color w:val="000000"/>
+        </w:rPr>
+        <w:t>)</w:t>
       </w:r>
     </w:p>
     <w:p>
@@ -938,12 +1168,30 @@
           <w:color w:val="000000"/>
         </w:rPr>
       </w:pPr>
-      <w:r>
-        <w:rPr>
-          <w:rFonts w:ascii="Arial" w:eastAsia="Times New Roman" w:hAnsi="Arial" w:cs="Arial"/>
-          <w:color w:val="000000"/>
-        </w:rPr>
-        <w:t>agregar()</w:t>
+      <w:proofErr w:type="spellStart"/>
+      <w:proofErr w:type="gramStart"/>
+      <w:r>
+        <w:rPr>
+          <w:rFonts w:ascii="Arial" w:eastAsia="Times New Roman" w:hAnsi="Arial" w:cs="Arial"/>
+          <w:color w:val="000000"/>
+        </w:rPr>
+        <w:t>agregar</w:t>
+      </w:r>
+      <w:proofErr w:type="spellEnd"/>
+      <w:r>
+        <w:rPr>
+          <w:rFonts w:ascii="Arial" w:eastAsia="Times New Roman" w:hAnsi="Arial" w:cs="Arial"/>
+          <w:color w:val="000000"/>
+        </w:rPr>
+        <w:t>(</w:t>
+      </w:r>
+      <w:proofErr w:type="gramEnd"/>
+      <w:r>
+        <w:rPr>
+          <w:rFonts w:ascii="Arial" w:eastAsia="Times New Roman" w:hAnsi="Arial" w:cs="Arial"/>
+          <w:color w:val="000000"/>
+        </w:rPr>
+        <w:t>)</w:t>
       </w:r>
     </w:p>
     <w:p>
@@ -959,12 +1207,30 @@
           <w:color w:val="000000"/>
         </w:rPr>
       </w:pPr>
-      <w:r>
-        <w:rPr>
-          <w:rFonts w:ascii="Arial" w:eastAsia="Times New Roman" w:hAnsi="Arial" w:cs="Arial"/>
-          <w:color w:val="000000"/>
-        </w:rPr>
-        <w:t>listar()</w:t>
+      <w:proofErr w:type="spellStart"/>
+      <w:proofErr w:type="gramStart"/>
+      <w:r>
+        <w:rPr>
+          <w:rFonts w:ascii="Arial" w:eastAsia="Times New Roman" w:hAnsi="Arial" w:cs="Arial"/>
+          <w:color w:val="000000"/>
+        </w:rPr>
+        <w:t>listar</w:t>
+      </w:r>
+      <w:proofErr w:type="spellEnd"/>
+      <w:r>
+        <w:rPr>
+          <w:rFonts w:ascii="Arial" w:eastAsia="Times New Roman" w:hAnsi="Arial" w:cs="Arial"/>
+          <w:color w:val="000000"/>
+        </w:rPr>
+        <w:t>(</w:t>
+      </w:r>
+      <w:proofErr w:type="gramEnd"/>
+      <w:r>
+        <w:rPr>
+          <w:rFonts w:ascii="Arial" w:eastAsia="Times New Roman" w:hAnsi="Arial" w:cs="Arial"/>
+          <w:color w:val="000000"/>
+        </w:rPr>
+        <w:t>)</w:t>
       </w:r>
     </w:p>
     <w:p>
@@ -980,12 +1246,30 @@
           <w:color w:val="000000"/>
         </w:rPr>
       </w:pPr>
-      <w:r>
-        <w:rPr>
-          <w:rFonts w:ascii="Arial" w:eastAsia="Times New Roman" w:hAnsi="Arial" w:cs="Arial"/>
-          <w:color w:val="000000"/>
-        </w:rPr>
-        <w:t>salir()</w:t>
+      <w:proofErr w:type="spellStart"/>
+      <w:proofErr w:type="gramStart"/>
+      <w:r>
+        <w:rPr>
+          <w:rFonts w:ascii="Arial" w:eastAsia="Times New Roman" w:hAnsi="Arial" w:cs="Arial"/>
+          <w:color w:val="000000"/>
+        </w:rPr>
+        <w:t>salir</w:t>
+      </w:r>
+      <w:proofErr w:type="spellEnd"/>
+      <w:r>
+        <w:rPr>
+          <w:rFonts w:ascii="Arial" w:eastAsia="Times New Roman" w:hAnsi="Arial" w:cs="Arial"/>
+          <w:color w:val="000000"/>
+        </w:rPr>
+        <w:t>(</w:t>
+      </w:r>
+      <w:proofErr w:type="gramEnd"/>
+      <w:r>
+        <w:rPr>
+          <w:rFonts w:ascii="Arial" w:eastAsia="Times New Roman" w:hAnsi="Arial" w:cs="Arial"/>
+          <w:color w:val="000000"/>
+        </w:rPr>
+        <w:t>)</w:t>
       </w:r>
     </w:p>
     <w:p>
@@ -1001,12 +1285,21 @@
           <w:color w:val="000000"/>
         </w:rPr>
       </w:pPr>
-      <w:r>
-        <w:rPr>
-          <w:rFonts w:ascii="Arial" w:eastAsia="Times New Roman" w:hAnsi="Arial" w:cs="Arial"/>
-          <w:color w:val="000000"/>
-        </w:rPr>
-        <w:t>error()</w:t>
+      <w:proofErr w:type="gramStart"/>
+      <w:r>
+        <w:rPr>
+          <w:rFonts w:ascii="Arial" w:eastAsia="Times New Roman" w:hAnsi="Arial" w:cs="Arial"/>
+          <w:color w:val="000000"/>
+        </w:rPr>
+        <w:t>error(</w:t>
+      </w:r>
+      <w:proofErr w:type="gramEnd"/>
+      <w:r>
+        <w:rPr>
+          <w:rFonts w:ascii="Arial" w:eastAsia="Times New Roman" w:hAnsi="Arial" w:cs="Arial"/>
+          <w:color w:val="000000"/>
+        </w:rPr>
+        <w:t>)</w:t>
       </w:r>
     </w:p>
     <w:p>
@@ -1178,6 +1471,23 @@
         </w:drawing>
       </w:r>
     </w:p>
+    <w:p>
+      <w:r>
+        <w:t xml:space="preserve">GIT: </w:t>
+      </w:r>
+      <w:hyperlink r:id="rId12" w:history="1">
+        <w:r>
+          <w:rPr>
+            <w:rStyle w:val="Hipervnculo"/>
+          </w:rPr>
+          <w:t>https://github.com/Leugimuwu/Semana7.git</w:t>
+        </w:r>
+      </w:hyperlink>
+      <w:r>
+        <w:t xml:space="preserve"> </w:t>
+      </w:r>
+    </w:p>
+    <w:p/>
     <w:sectPr>
       <w:pgSz w:w="12240" w:h="15840"/>
       <w:pgMar w:top="1417" w:right="1701" w:bottom="1417" w:left="1701" w:header="708" w:footer="708" w:gutter="0"/>
@@ -2123,6 +2433,29 @@
       <w:contextualSpacing/>
     </w:pPr>
   </w:style>
+  <w:style w:type="character" w:styleId="Hipervnculo">
+    <w:name w:val="Hyperlink"/>
+    <w:basedOn w:val="Fuentedeprrafopredeter"/>
+    <w:uiPriority w:val="99"/>
+    <w:unhideWhenUsed/>
+    <w:rsid w:val="00661B7A"/>
+    <w:rPr>
+      <w:color w:val="0563C1" w:themeColor="hyperlink"/>
+      <w:u w:val="single"/>
+    </w:rPr>
+  </w:style>
+  <w:style w:type="character" w:styleId="Mencinsinresolver">
+    <w:name w:val="Unresolved Mention"/>
+    <w:basedOn w:val="Fuentedeprrafopredeter"/>
+    <w:uiPriority w:val="99"/>
+    <w:semiHidden/>
+    <w:unhideWhenUsed/>
+    <w:rsid w:val="00661B7A"/>
+    <w:rPr>
+      <w:color w:val="605E5C"/>
+      <w:shd w:val="clear" w:color="auto" w:fill="E1DFDD"/>
+    </w:rPr>
+  </w:style>
 </w:styles>
 </file>
 

</xml_diff>